<commit_message>
Class 10 work and updates and final project
- final calc hw push — notes for TA inside
</commit_message>
<xml_diff>
--- a/GA Final Project Proposal .docx
+++ b/GA Final Project Proposal .docx
@@ -34,12 +34,10 @@
         <w:t>Objective</w:t>
       </w:r>
       <w:r>
-        <w:t>: To build a personal profile that highlights Lindsey Royce as a brand str</w:t>
-      </w:r>
-      <w:bookmarkStart w:id="0" w:name="_GoBack"/>
-      <w:bookmarkEnd w:id="0"/>
-      <w:r>
-        <w:t>ategist and connector</w:t>
+        <w:t xml:space="preserve">: To build a </w:t>
+      </w:r>
+      <w:r>
+        <w:t xml:space="preserve">company website for Brooklyn Bakes that is ascetically </w:t>
       </w:r>
     </w:p>
     <w:p>
@@ -52,6 +50,17 @@
       <w:r>
         <w:t>:</w:t>
       </w:r>
+      <w:r>
+        <w:t xml:space="preserve"> One pager that also opens to second page for </w:t>
+      </w:r>
+      <w:r>
+        <w:t>recipes</w:t>
+      </w:r>
+      <w:bookmarkStart w:id="0" w:name="_GoBack"/>
+      <w:bookmarkEnd w:id="0"/>
+      <w:r>
+        <w:t xml:space="preserve"> </w:t>
+      </w:r>
     </w:p>
     <w:p/>
     <w:p>
@@ -62,21 +71,195 @@
     <w:p>
       <w:r>
         <w:tab/>
-        <w:t>About Me: Image and short bio</w:t>
-      </w:r>
-    </w:p>
-    <w:p/>
+      </w:r>
+      <w:r>
+        <w:t xml:space="preserve">Header: Brand image and mission statement </w:t>
+      </w:r>
+    </w:p>
+    <w:p>
+      <w:pPr>
+        <w:ind w:firstLine="720"/>
+      </w:pPr>
+      <w:r>
+        <w:t>Story: About Brooklyn Bakes and about Marina</w:t>
+      </w:r>
+    </w:p>
+    <w:p>
+      <w:r>
+        <w:t>Menu</w:t>
+      </w:r>
+      <w:r>
+        <w:t>:</w:t>
+      </w:r>
+    </w:p>
+    <w:p>
+      <w:pPr>
+        <w:pStyle w:val="ListParagraph"/>
+        <w:numPr>
+          <w:ilvl w:val="0"/>
+          <w:numId w:val="2"/>
+        </w:numPr>
+      </w:pPr>
+      <w:r>
+        <w:t>Picture</w:t>
+      </w:r>
+      <w:r>
+        <w:t>s</w:t>
+      </w:r>
+    </w:p>
+    <w:p>
+      <w:pPr>
+        <w:pStyle w:val="ListParagraph"/>
+        <w:numPr>
+          <w:ilvl w:val="0"/>
+          <w:numId w:val="2"/>
+        </w:numPr>
+      </w:pPr>
+      <w:r>
+        <w:t>Product Description</w:t>
+      </w:r>
+    </w:p>
+    <w:p>
+      <w:pPr>
+        <w:pStyle w:val="ListParagraph"/>
+        <w:numPr>
+          <w:ilvl w:val="0"/>
+          <w:numId w:val="2"/>
+        </w:numPr>
+      </w:pPr>
+      <w:r>
+        <w:t>I</w:t>
+      </w:r>
+      <w:r>
+        <w:t>ngredients</w:t>
+      </w:r>
+    </w:p>
+    <w:p>
+      <w:pPr>
+        <w:pStyle w:val="ListParagraph"/>
+        <w:numPr>
+          <w:ilvl w:val="0"/>
+          <w:numId w:val="1"/>
+        </w:numPr>
+      </w:pPr>
+      <w:proofErr w:type="gramStart"/>
+      <w:r>
+        <w:t>use</w:t>
+      </w:r>
+      <w:proofErr w:type="gramEnd"/>
+      <w:r>
+        <w:t xml:space="preserve"> java script </w:t>
+      </w:r>
+    </w:p>
+    <w:p>
+      <w:pPr>
+        <w:pStyle w:val="ListParagraph"/>
+        <w:ind w:left="1440"/>
+      </w:pPr>
+    </w:p>
+    <w:p>
+      <w:r>
+        <w:t>Gallery:</w:t>
+      </w:r>
+    </w:p>
+    <w:p>
+      <w:pPr>
+        <w:ind w:left="720"/>
+      </w:pPr>
+      <w:proofErr w:type="spellStart"/>
+      <w:r>
+        <w:t>I</w:t>
+      </w:r>
+      <w:r>
+        <w:t>nstagram</w:t>
+      </w:r>
+      <w:proofErr w:type="spellEnd"/>
+      <w:r>
+        <w:t xml:space="preserve"> Feed: Showcase the story of images that marina has on </w:t>
+      </w:r>
+      <w:proofErr w:type="spellStart"/>
+      <w:r>
+        <w:t>instagram</w:t>
+      </w:r>
+      <w:proofErr w:type="spellEnd"/>
+      <w:r>
+        <w:t xml:space="preserve"> </w:t>
+      </w:r>
+    </w:p>
+    <w:p>
+      <w:pPr>
+        <w:ind w:left="720"/>
+      </w:pPr>
+      <w:proofErr w:type="spellStart"/>
+      <w:r>
+        <w:t>B.inbed</w:t>
+      </w:r>
+      <w:proofErr w:type="spellEnd"/>
+    </w:p>
+    <w:p>
+      <w:pPr>
+        <w:ind w:firstLine="720"/>
+      </w:pPr>
+      <w:r>
+        <w:t>Footer: Contact form</w:t>
+      </w:r>
+    </w:p>
+    <w:p>
+      <w:r>
+        <w:t>DIY:</w:t>
+      </w:r>
+      <w:r>
+        <w:t xml:space="preserve"> B.in Bed</w:t>
+      </w:r>
+    </w:p>
+    <w:p>
+      <w:pPr>
+        <w:pStyle w:val="ListParagraph"/>
+        <w:numPr>
+          <w:ilvl w:val="0"/>
+          <w:numId w:val="1"/>
+        </w:numPr>
+      </w:pPr>
+      <w:proofErr w:type="spellStart"/>
+      <w:proofErr w:type="gramStart"/>
+      <w:r>
+        <w:t>insagram</w:t>
+      </w:r>
+      <w:proofErr w:type="spellEnd"/>
+      <w:proofErr w:type="gramEnd"/>
+    </w:p>
+    <w:p>
+      <w:pPr>
+        <w:pStyle w:val="ListParagraph"/>
+        <w:numPr>
+          <w:ilvl w:val="0"/>
+          <w:numId w:val="1"/>
+        </w:numPr>
+      </w:pPr>
+      <w:proofErr w:type="gramStart"/>
+      <w:r>
+        <w:t>meals</w:t>
+      </w:r>
+      <w:proofErr w:type="gramEnd"/>
+    </w:p>
+    <w:p>
+      <w:pPr>
+        <w:pStyle w:val="ListParagraph"/>
+        <w:numPr>
+          <w:ilvl w:val="0"/>
+          <w:numId w:val="1"/>
+        </w:numPr>
+      </w:pPr>
+      <w:proofErr w:type="gramStart"/>
+      <w:r>
+        <w:t>recipes</w:t>
+      </w:r>
+      <w:proofErr w:type="gramEnd"/>
+    </w:p>
     <w:p>
       <w:r>
         <w:tab/>
-        <w:t>Social Media: Tips, Tricks and Audience Engagement</w:t>
-      </w:r>
-    </w:p>
-    <w:p/>
-    <w:p>
-      <w:r>
-        <w:tab/>
-        <w:t>Connect: with me</w:t>
+        <w:t>Recipes and photographs of meals and baked goods</w:t>
       </w:r>
     </w:p>
     <w:p>
@@ -103,6 +286,243 @@
     </w:sectPr>
   </w:body>
 </w:document>
+</file>
+
+<file path=word/numbering.xml><?xml version="1.0" encoding="utf-8"?>
+<w:numbering xmlns:wpc="http://schemas.microsoft.com/office/word/2010/wordprocessingCanvas" xmlns:mo="http://schemas.microsoft.com/office/mac/office/2008/main" xmlns:mc="http://schemas.openxmlformats.org/markup-compatibility/2006" xmlns:mv="urn:schemas-microsoft-com:mac:vml" xmlns:o="urn:schemas-microsoft-com:office:office" xmlns:r="http://schemas.openxmlformats.org/officeDocument/2006/relationships" xmlns:m="http://schemas.openxmlformats.org/officeDocument/2006/math" xmlns:v="urn:schemas-microsoft-com:vml" xmlns:wp14="http://schemas.microsoft.com/office/word/2010/wordprocessingDrawing" xmlns:wp="http://schemas.openxmlformats.org/drawingml/2006/wordprocessingDrawing" xmlns:w10="urn:schemas-microsoft-com:office:word" xmlns:w="http://schemas.openxmlformats.org/wordprocessingml/2006/main" xmlns:w14="http://schemas.microsoft.com/office/word/2010/wordml" xmlns:wpg="http://schemas.microsoft.com/office/word/2010/wordprocessingGroup" xmlns:wpi="http://schemas.microsoft.com/office/word/2010/wordprocessingInk" xmlns:wne="http://schemas.microsoft.com/office/word/2006/wordml" xmlns:wps="http://schemas.microsoft.com/office/word/2010/wordprocessingShape" mc:Ignorable="w14 wp14">
+  <w:abstractNum w:abstractNumId="0">
+    <w:nsid w:val="0568132E"/>
+    <w:multiLevelType w:val="hybridMultilevel"/>
+    <w:tmpl w:val="78969BAE"/>
+    <w:lvl w:ilvl="0" w:tplc="77CEBE48">
+      <w:start w:val="1"/>
+      <w:numFmt w:val="bullet"/>
+      <w:lvlText w:val="-"/>
+      <w:lvlJc w:val="left"/>
+      <w:pPr>
+        <w:ind w:left="1440" w:hanging="360"/>
+      </w:pPr>
+      <w:rPr>
+        <w:rFonts w:ascii="Cambria" w:eastAsiaTheme="minorEastAsia" w:hAnsi="Cambria" w:cstheme="minorBidi" w:hint="default"/>
+      </w:rPr>
+    </w:lvl>
+    <w:lvl w:ilvl="1" w:tplc="04090003" w:tentative="1">
+      <w:start w:val="1"/>
+      <w:numFmt w:val="bullet"/>
+      <w:lvlText w:val="o"/>
+      <w:lvlJc w:val="left"/>
+      <w:pPr>
+        <w:ind w:left="2160" w:hanging="360"/>
+      </w:pPr>
+      <w:rPr>
+        <w:rFonts w:ascii="Courier New" w:hAnsi="Courier New" w:cs="Courier New" w:hint="default"/>
+      </w:rPr>
+    </w:lvl>
+    <w:lvl w:ilvl="2" w:tplc="04090005" w:tentative="1">
+      <w:start w:val="1"/>
+      <w:numFmt w:val="bullet"/>
+      <w:lvlText w:val=""/>
+      <w:lvlJc w:val="left"/>
+      <w:pPr>
+        <w:ind w:left="2880" w:hanging="360"/>
+      </w:pPr>
+      <w:rPr>
+        <w:rFonts w:ascii="Wingdings" w:hAnsi="Wingdings" w:hint="default"/>
+      </w:rPr>
+    </w:lvl>
+    <w:lvl w:ilvl="3" w:tplc="04090001" w:tentative="1">
+      <w:start w:val="1"/>
+      <w:numFmt w:val="bullet"/>
+      <w:lvlText w:val=""/>
+      <w:lvlJc w:val="left"/>
+      <w:pPr>
+        <w:ind w:left="3600" w:hanging="360"/>
+      </w:pPr>
+      <w:rPr>
+        <w:rFonts w:ascii="Symbol" w:hAnsi="Symbol" w:hint="default"/>
+      </w:rPr>
+    </w:lvl>
+    <w:lvl w:ilvl="4" w:tplc="04090003" w:tentative="1">
+      <w:start w:val="1"/>
+      <w:numFmt w:val="bullet"/>
+      <w:lvlText w:val="o"/>
+      <w:lvlJc w:val="left"/>
+      <w:pPr>
+        <w:ind w:left="4320" w:hanging="360"/>
+      </w:pPr>
+      <w:rPr>
+        <w:rFonts w:ascii="Courier New" w:hAnsi="Courier New" w:cs="Courier New" w:hint="default"/>
+      </w:rPr>
+    </w:lvl>
+    <w:lvl w:ilvl="5" w:tplc="04090005" w:tentative="1">
+      <w:start w:val="1"/>
+      <w:numFmt w:val="bullet"/>
+      <w:lvlText w:val=""/>
+      <w:lvlJc w:val="left"/>
+      <w:pPr>
+        <w:ind w:left="5040" w:hanging="360"/>
+      </w:pPr>
+      <w:rPr>
+        <w:rFonts w:ascii="Wingdings" w:hAnsi="Wingdings" w:hint="default"/>
+      </w:rPr>
+    </w:lvl>
+    <w:lvl w:ilvl="6" w:tplc="04090001" w:tentative="1">
+      <w:start w:val="1"/>
+      <w:numFmt w:val="bullet"/>
+      <w:lvlText w:val=""/>
+      <w:lvlJc w:val="left"/>
+      <w:pPr>
+        <w:ind w:left="5760" w:hanging="360"/>
+      </w:pPr>
+      <w:rPr>
+        <w:rFonts w:ascii="Symbol" w:hAnsi="Symbol" w:hint="default"/>
+      </w:rPr>
+    </w:lvl>
+    <w:lvl w:ilvl="7" w:tplc="04090003" w:tentative="1">
+      <w:start w:val="1"/>
+      <w:numFmt w:val="bullet"/>
+      <w:lvlText w:val="o"/>
+      <w:lvlJc w:val="left"/>
+      <w:pPr>
+        <w:ind w:left="6480" w:hanging="360"/>
+      </w:pPr>
+      <w:rPr>
+        <w:rFonts w:ascii="Courier New" w:hAnsi="Courier New" w:cs="Courier New" w:hint="default"/>
+      </w:rPr>
+    </w:lvl>
+    <w:lvl w:ilvl="8" w:tplc="04090005" w:tentative="1">
+      <w:start w:val="1"/>
+      <w:numFmt w:val="bullet"/>
+      <w:lvlText w:val=""/>
+      <w:lvlJc w:val="left"/>
+      <w:pPr>
+        <w:ind w:left="7200" w:hanging="360"/>
+      </w:pPr>
+      <w:rPr>
+        <w:rFonts w:ascii="Wingdings" w:hAnsi="Wingdings" w:hint="default"/>
+      </w:rPr>
+    </w:lvl>
+  </w:abstractNum>
+  <w:abstractNum w:abstractNumId="1">
+    <w:nsid w:val="774722D5"/>
+    <w:multiLevelType w:val="hybridMultilevel"/>
+    <w:tmpl w:val="4092A808"/>
+    <w:lvl w:ilvl="0" w:tplc="C124FE52">
+      <w:start w:val="1"/>
+      <w:numFmt w:val="bullet"/>
+      <w:lvlText w:val="-"/>
+      <w:lvlJc w:val="left"/>
+      <w:pPr>
+        <w:ind w:left="1080" w:hanging="360"/>
+      </w:pPr>
+      <w:rPr>
+        <w:rFonts w:ascii="Cambria" w:eastAsiaTheme="minorEastAsia" w:hAnsi="Cambria" w:cstheme="minorBidi" w:hint="default"/>
+      </w:rPr>
+    </w:lvl>
+    <w:lvl w:ilvl="1" w:tplc="04090003" w:tentative="1">
+      <w:start w:val="1"/>
+      <w:numFmt w:val="bullet"/>
+      <w:lvlText w:val="o"/>
+      <w:lvlJc w:val="left"/>
+      <w:pPr>
+        <w:ind w:left="1800" w:hanging="360"/>
+      </w:pPr>
+      <w:rPr>
+        <w:rFonts w:ascii="Courier New" w:hAnsi="Courier New" w:cs="Courier New" w:hint="default"/>
+      </w:rPr>
+    </w:lvl>
+    <w:lvl w:ilvl="2" w:tplc="04090005" w:tentative="1">
+      <w:start w:val="1"/>
+      <w:numFmt w:val="bullet"/>
+      <w:lvlText w:val=""/>
+      <w:lvlJc w:val="left"/>
+      <w:pPr>
+        <w:ind w:left="2520" w:hanging="360"/>
+      </w:pPr>
+      <w:rPr>
+        <w:rFonts w:ascii="Wingdings" w:hAnsi="Wingdings" w:hint="default"/>
+      </w:rPr>
+    </w:lvl>
+    <w:lvl w:ilvl="3" w:tplc="04090001" w:tentative="1">
+      <w:start w:val="1"/>
+      <w:numFmt w:val="bullet"/>
+      <w:lvlText w:val=""/>
+      <w:lvlJc w:val="left"/>
+      <w:pPr>
+        <w:ind w:left="3240" w:hanging="360"/>
+      </w:pPr>
+      <w:rPr>
+        <w:rFonts w:ascii="Symbol" w:hAnsi="Symbol" w:hint="default"/>
+      </w:rPr>
+    </w:lvl>
+    <w:lvl w:ilvl="4" w:tplc="04090003" w:tentative="1">
+      <w:start w:val="1"/>
+      <w:numFmt w:val="bullet"/>
+      <w:lvlText w:val="o"/>
+      <w:lvlJc w:val="left"/>
+      <w:pPr>
+        <w:ind w:left="3960" w:hanging="360"/>
+      </w:pPr>
+      <w:rPr>
+        <w:rFonts w:ascii="Courier New" w:hAnsi="Courier New" w:cs="Courier New" w:hint="default"/>
+      </w:rPr>
+    </w:lvl>
+    <w:lvl w:ilvl="5" w:tplc="04090005" w:tentative="1">
+      <w:start w:val="1"/>
+      <w:numFmt w:val="bullet"/>
+      <w:lvlText w:val=""/>
+      <w:lvlJc w:val="left"/>
+      <w:pPr>
+        <w:ind w:left="4680" w:hanging="360"/>
+      </w:pPr>
+      <w:rPr>
+        <w:rFonts w:ascii="Wingdings" w:hAnsi="Wingdings" w:hint="default"/>
+      </w:rPr>
+    </w:lvl>
+    <w:lvl w:ilvl="6" w:tplc="04090001" w:tentative="1">
+      <w:start w:val="1"/>
+      <w:numFmt w:val="bullet"/>
+      <w:lvlText w:val=""/>
+      <w:lvlJc w:val="left"/>
+      <w:pPr>
+        <w:ind w:left="5400" w:hanging="360"/>
+      </w:pPr>
+      <w:rPr>
+        <w:rFonts w:ascii="Symbol" w:hAnsi="Symbol" w:hint="default"/>
+      </w:rPr>
+    </w:lvl>
+    <w:lvl w:ilvl="7" w:tplc="04090003" w:tentative="1">
+      <w:start w:val="1"/>
+      <w:numFmt w:val="bullet"/>
+      <w:lvlText w:val="o"/>
+      <w:lvlJc w:val="left"/>
+      <w:pPr>
+        <w:ind w:left="6120" w:hanging="360"/>
+      </w:pPr>
+      <w:rPr>
+        <w:rFonts w:ascii="Courier New" w:hAnsi="Courier New" w:cs="Courier New" w:hint="default"/>
+      </w:rPr>
+    </w:lvl>
+    <w:lvl w:ilvl="8" w:tplc="04090005" w:tentative="1">
+      <w:start w:val="1"/>
+      <w:numFmt w:val="bullet"/>
+      <w:lvlText w:val=""/>
+      <w:lvlJc w:val="left"/>
+      <w:pPr>
+        <w:ind w:left="6840" w:hanging="360"/>
+      </w:pPr>
+      <w:rPr>
+        <w:rFonts w:ascii="Wingdings" w:hAnsi="Wingdings" w:hint="default"/>
+      </w:rPr>
+    </w:lvl>
+  </w:abstractNum>
+  <w:num w:numId="1">
+    <w:abstractNumId w:val="0"/>
+  </w:num>
+  <w:num w:numId="2">
+    <w:abstractNumId w:val="1"/>
+  </w:num>
+</w:numbering>
 </file>
 
 <file path=word/styles.xml><?xml version="1.0" encoding="utf-8"?>
@@ -288,6 +708,17 @@
     <w:semiHidden/>
     <w:unhideWhenUsed/>
   </w:style>
+  <w:style w:type="paragraph" w:styleId="ListParagraph">
+    <w:name w:val="List Paragraph"/>
+    <w:basedOn w:val="Normal"/>
+    <w:uiPriority w:val="34"/>
+    <w:qFormat/>
+    <w:rsid w:val="0008166E"/>
+    <w:pPr>
+      <w:ind w:left="720"/>
+      <w:contextualSpacing/>
+    </w:pPr>
+  </w:style>
 </w:styles>
 </file>
 
@@ -473,6 +904,17 @@
     <w:uiPriority w:val="99"/>
     <w:semiHidden/>
     <w:unhideWhenUsed/>
+  </w:style>
+  <w:style w:type="paragraph" w:styleId="ListParagraph">
+    <w:name w:val="List Paragraph"/>
+    <w:basedOn w:val="Normal"/>
+    <w:uiPriority w:val="34"/>
+    <w:qFormat/>
+    <w:rsid w:val="0008166E"/>
+    <w:pPr>
+      <w:ind w:left="720"/>
+      <w:contextualSpacing/>
+    </w:pPr>
   </w:style>
 </w:styles>
 </file>

</xml_diff>